<commit_message>
Documentatie geupdate, Volgende rooster error gefixed
</commit_message>
<xml_diff>
--- a/Documentatie/kerntaak 1/1.1 - programma van eisen (JG Marketing).docx
+++ b/Documentatie/kerntaak 1/1.1 - programma van eisen (JG Marketing).docx
@@ -6,20 +6,33 @@
       <w:pPr>
         <w:pStyle w:val="Title"/>
       </w:pPr>
-      <w:hyperlink r:id="rId11" w:anchor="h.p_Ty7aduG2GfRB" w:history="1">
-        <w:r>
-          <w:rPr>
-            <w:rStyle w:val="Hyperlink"/>
-          </w:rPr>
-          <w:t>Pr</w:t>
-        </w:r>
-        <w:r>
-          <w:rPr>
-            <w:rStyle w:val="Hyperlink"/>
-          </w:rPr>
-          <w:t>ogramma van eisen</w:t>
-        </w:r>
-      </w:hyperlink>
+      <w:r>
+        <w:fldChar w:fldCharType="begin"/>
+      </w:r>
+      <w:r>
+        <w:instrText xml:space="preserve"> HYPERLINK "https://sites.google.com/view/rijnijssel-ao/sjablonen/25187/algemeen" \l "h.p_Ty7aduG2GfRB" </w:instrText>
+      </w:r>
+      <w:r>
+        <w:fldChar w:fldCharType="separate"/>
+      </w:r>
+      <w:r>
+        <w:rPr>
+          <w:rStyle w:val="Hyperlink"/>
+        </w:rPr>
+        <w:t>Pr</w:t>
+      </w:r>
+      <w:r>
+        <w:rPr>
+          <w:rStyle w:val="Hyperlink"/>
+        </w:rPr>
+        <w:t>ogramma van eisen</w:t>
+      </w:r>
+      <w:r>
+        <w:rPr>
+          <w:rStyle w:val="Hyperlink"/>
+        </w:rPr>
+        <w:fldChar w:fldCharType="end"/>
+      </w:r>
     </w:p>
     <w:p>
       <w:r>
@@ -37,12 +50,14 @@
         </w:sdtPr>
         <w:sdtEndPr/>
         <w:sdtContent>
+          <w:proofErr w:type="spellStart"/>
           <w:r>
             <w:t>JG</w:t>
           </w:r>
           <w:r>
             <w:t>Planning</w:t>
           </w:r>
+          <w:proofErr w:type="spellEnd"/>
         </w:sdtContent>
       </w:sdt>
     </w:p>
@@ -157,7 +172,7 @@
               <w:sdtEndPr/>
               <w:sdtContent>
                 <w:r>
-                  <w:t>2</w:t>
+                  <w:t>3</w:t>
                 </w:r>
                 <w:r>
                   <w:t>.0</w:t>
@@ -697,6 +712,7 @@
           <w:p>
             <w:pPr>
               <w:pStyle w:val="NoSpacing"/>
+              <w:jc w:val="center"/>
               <w:cnfStyle w:val="000000000000" w:firstRow="0" w:lastRow="0" w:firstColumn="0" w:lastColumn="0" w:oddVBand="0" w:evenVBand="0" w:oddHBand="0" w:evenHBand="0" w:firstRowFirstColumn="0" w:firstRowLastColumn="0" w:lastRowFirstColumn="0" w:lastRowLastColumn="0"/>
             </w:pPr>
             <w:r>
@@ -750,6 +766,12 @@
                 <w:b w:val="0"/>
               </w:rPr>
             </w:pPr>
+            <w:r>
+              <w:rPr>
+                <w:b w:val="0"/>
+              </w:rPr>
+              <w:t>2021-10-29</w:t>
+            </w:r>
           </w:p>
         </w:tc>
         <w:tc>
@@ -762,6 +784,9 @@
               <w:jc w:val="center"/>
               <w:cnfStyle w:val="000000100000" w:firstRow="0" w:lastRow="0" w:firstColumn="0" w:lastColumn="0" w:oddVBand="0" w:evenVBand="0" w:oddHBand="1" w:evenHBand="0" w:firstRowFirstColumn="0" w:firstRowLastColumn="0" w:lastRowFirstColumn="0" w:lastRowLastColumn="0"/>
             </w:pPr>
+            <w:r>
+              <w:t>3.0</w:t>
+            </w:r>
           </w:p>
         </w:tc>
         <w:tc>
@@ -773,6 +798,9 @@
               <w:pStyle w:val="NoSpacing"/>
               <w:cnfStyle w:val="000000100000" w:firstRow="0" w:lastRow="0" w:firstColumn="0" w:lastColumn="0" w:oddVBand="0" w:evenVBand="0" w:oddHBand="1" w:evenHBand="0" w:firstRowFirstColumn="0" w:firstRowLastColumn="0" w:lastRowFirstColumn="0" w:lastRowLastColumn="0"/>
             </w:pPr>
+            <w:r>
+              <w:t>Jan-Willem Wiltingh</w:t>
+            </w:r>
           </w:p>
         </w:tc>
         <w:tc>
@@ -784,6 +812,9 @@
               <w:pStyle w:val="NoSpacing"/>
               <w:cnfStyle w:val="000000100000" w:firstRow="0" w:lastRow="0" w:firstColumn="0" w:lastColumn="0" w:oddVBand="0" w:evenVBand="0" w:oddHBand="1" w:evenHBand="0" w:firstRowFirstColumn="0" w:firstRowLastColumn="0" w:lastRowFirstColumn="0" w:lastRowLastColumn="0"/>
             </w:pPr>
+            <w:r>
+              <w:t>Feedback eindelijk verwerken</w:t>
+            </w:r>
           </w:p>
         </w:tc>
       </w:tr>
@@ -854,7 +885,7 @@
       <w:pPr>
         <w:pStyle w:val="Header1inhoudsopave"/>
       </w:pPr>
-      <w:hyperlink r:id="rId12" w:anchor="h.p_LqQOy3HgMP51" w:history="1">
+      <w:hyperlink r:id="rId11" w:anchor="h.p_LqQOy3HgMP51" w:history="1">
         <w:r>
           <w:rPr>
             <w:rStyle w:val="Hyperlink"/>
@@ -1603,7 +1634,7 @@
       <w:pPr>
         <w:pStyle w:val="Heading1"/>
       </w:pPr>
-      <w:hyperlink r:id="rId13" w:anchor="h.p_nScE_Y3RO7c3" w:history="1">
+      <w:hyperlink r:id="rId12" w:anchor="h.p_nScE_Y3RO7c3" w:history="1">
         <w:bookmarkStart w:id="5" w:name="_Toc25178448"/>
         <w:r>
           <w:rPr>
@@ -1638,7 +1669,15 @@
         <w:t xml:space="preserve"> </w:t>
       </w:r>
       <w:r>
-        <w:t>Daarnaast zal dit document op een heldere manier, via de MoSCoW methodiek, de wensen eisen van de opdrachtgever beschrijven en deze prioriteren.</w:t>
+        <w:t xml:space="preserve">Daarnaast zal dit document op een heldere manier, via de </w:t>
+      </w:r>
+      <w:proofErr w:type="spellStart"/>
+      <w:r>
+        <w:t>MoSCoW</w:t>
+      </w:r>
+      <w:proofErr w:type="spellEnd"/>
+      <w:r>
+        <w:t xml:space="preserve"> methodiek, de wensen eisen van de opdrachtgever beschrijven en deze prioriteren.</w:t>
       </w:r>
     </w:p>
     <w:p>
@@ -1682,6 +1721,7 @@
         <w:tab/>
       </w:r>
     </w:p>
+    <w:bookmarkStart w:id="9" w:name="_Toc25178452"/>
     <w:p>
       <w:pPr>
         <w:pStyle w:val="Heading2"/>
@@ -1689,7 +1729,6 @@
           <w:vertAlign w:val="superscript"/>
         </w:rPr>
       </w:pPr>
-      <w:bookmarkStart w:id="9" w:name="_Toc25178452"/>
       <w:r>
         <w:rPr>
           <w:noProof/>
@@ -1890,7 +1929,7 @@
           </mc:Fallback>
         </mc:AlternateContent>
       </w:r>
-      <w:hyperlink r:id="rId14" w:anchor="h.p_l_Nqs3Y1NTAV" w:history="1">
+      <w:hyperlink r:id="rId13" w:anchor="h.p_l_Nqs3Y1NTAV" w:history="1">
         <w:r>
           <w:rPr>
             <w:rStyle w:val="Hyperlink"/>
@@ -1905,11 +1944,11 @@
         <w:t>N.V.T</w:t>
       </w:r>
     </w:p>
+    <w:bookmarkStart w:id="10" w:name="_Toc25178453"/>
     <w:p>
       <w:pPr>
         <w:pStyle w:val="Heading2"/>
       </w:pPr>
-      <w:bookmarkStart w:id="10" w:name="_Toc25178453"/>
       <w:r>
         <w:rPr>
           <w:noProof/>
@@ -2070,12 +2109,26 @@
           </mc:Fallback>
         </mc:AlternateContent>
       </w:r>
-      <w:hyperlink r:id="rId15" w:anchor="h.p_PB99Pyk0nnHH" w:history="1">
+      <w:hyperlink r:id="rId14" w:anchor="h.p_PB99Pyk0nnHH" w:history="1">
         <w:r>
           <w:rPr>
             <w:rStyle w:val="Hyperlink"/>
           </w:rPr>
-          <w:t>Eisen en wensen (MoSCoW)</w:t>
+          <w:t>Eisen en wensen (</w:t>
+        </w:r>
+        <w:proofErr w:type="spellStart"/>
+        <w:r>
+          <w:rPr>
+            <w:rStyle w:val="Hyperlink"/>
+          </w:rPr>
+          <w:t>MoSCoW</w:t>
+        </w:r>
+        <w:proofErr w:type="spellEnd"/>
+        <w:r>
+          <w:rPr>
+            <w:rStyle w:val="Hyperlink"/>
+          </w:rPr>
+          <w:t>)</w:t>
         </w:r>
         <w:bookmarkEnd w:id="10"/>
         <w:r>
@@ -2100,10 +2153,26 @@
         <w:t>geprioriteerd</w:t>
       </w:r>
       <w:r>
-        <w:t xml:space="preserve"> volgens de MoSCoW methode.</w:t>
-      </w:r>
-      <w:r>
-        <w:t xml:space="preserve"> De MoSCoW methode is een wijze van prioriteiten stellen</w:t>
+        <w:t xml:space="preserve"> volgens de </w:t>
+      </w:r>
+      <w:proofErr w:type="spellStart"/>
+      <w:r>
+        <w:t>MoSCoW</w:t>
+      </w:r>
+      <w:proofErr w:type="spellEnd"/>
+      <w:r>
+        <w:t xml:space="preserve"> methode.</w:t>
+      </w:r>
+      <w:r>
+        <w:t xml:space="preserve"> De </w:t>
+      </w:r>
+      <w:proofErr w:type="spellStart"/>
+      <w:r>
+        <w:t>MoSCoW</w:t>
+      </w:r>
+      <w:proofErr w:type="spellEnd"/>
+      <w:r>
+        <w:t xml:space="preserve"> methode is een wijze van prioriteiten stellen</w:t>
       </w:r>
       <w:r>
         <w:t xml:space="preserve"> waarmee de eisen aan het resultaat van een project worden ingedeeld.</w:t>
@@ -2116,8 +2185,13 @@
       </w:r>
     </w:p>
     <w:p>
-      <w:r>
-        <w:t>MoSCoW is een afkorting waa</w:t>
+      <w:proofErr w:type="spellStart"/>
+      <w:r>
+        <w:t>MoSCoW</w:t>
+      </w:r>
+      <w:proofErr w:type="spellEnd"/>
+      <w:r>
+        <w:t xml:space="preserve"> is een afkorting waa</w:t>
       </w:r>
       <w:r>
         <w:t>rbij de hoofdletters staan voor:</w:t>
@@ -2148,8 +2222,13 @@
       <w:r>
         <w:t xml:space="preserve"> - </w:t>
       </w:r>
-      <w:r>
-        <w:t>should have:</w:t>
+      <w:proofErr w:type="spellStart"/>
+      <w:r>
+        <w:t>should</w:t>
+      </w:r>
+      <w:proofErr w:type="spellEnd"/>
+      <w:r>
+        <w:t xml:space="preserve"> have:</w:t>
       </w:r>
       <w:r>
         <w:tab/>
@@ -2168,8 +2247,13 @@
       <w:r>
         <w:t xml:space="preserve">- </w:t>
       </w:r>
-      <w:r>
-        <w:t>could have:</w:t>
+      <w:proofErr w:type="spellStart"/>
+      <w:r>
+        <w:t>could</w:t>
+      </w:r>
+      <w:proofErr w:type="spellEnd"/>
+      <w:r>
+        <w:t xml:space="preserve"> have:</w:t>
       </w:r>
       <w:r>
         <w:tab/>
@@ -2184,16 +2268,32 @@
         <w:ind w:left="2127" w:hanging="2127"/>
       </w:pPr>
       <w:r>
-        <w:t>W - won</w:t>
+        <w:t xml:space="preserve">W - </w:t>
+      </w:r>
+      <w:proofErr w:type="spellStart"/>
+      <w:r>
+        <w:t>won</w:t>
       </w:r>
       <w:r>
         <w:t>’</w:t>
       </w:r>
       <w:r>
-        <w:t>t have</w:t>
-      </w:r>
-      <w:r>
-        <w:t xml:space="preserve"> (now)</w:t>
+        <w:t>t</w:t>
+      </w:r>
+      <w:proofErr w:type="spellEnd"/>
+      <w:r>
+        <w:t xml:space="preserve"> have</w:t>
+      </w:r>
+      <w:r>
+        <w:t xml:space="preserve"> (</w:t>
+      </w:r>
+      <w:proofErr w:type="spellStart"/>
+      <w:r>
+        <w:t>now</w:t>
+      </w:r>
+      <w:proofErr w:type="spellEnd"/>
+      <w:r>
+        <w:t>)</w:t>
       </w:r>
       <w:r>
         <w:t>:</w:t>
@@ -2247,7 +2347,7 @@
           </w:tcPr>
           <w:p>
             <w:r>
-              <w:t>Roosterplanning waar werknemers tijden worden weergegeven.</w:t>
+              <w:t>Roosterplanning waarin  staat wanneer iedereen werkt of vrij heeft</w:t>
             </w:r>
           </w:p>
         </w:tc>
@@ -2261,8 +2361,13 @@
             <w:tcW w:w="9062" w:type="dxa"/>
           </w:tcPr>
           <w:p>
-            <w:r>
-              <w:t>Admin functies om roosters af te wijzen en goed te keuren.</w:t>
+            <w:proofErr w:type="spellStart"/>
+            <w:r>
+              <w:t>Admin</w:t>
+            </w:r>
+            <w:proofErr w:type="spellEnd"/>
+            <w:r>
+              <w:t xml:space="preserve"> functies om roosters af te wijzen en goed te keuren.</w:t>
             </w:r>
           </w:p>
         </w:tc>
@@ -2277,7 +2382,16 @@
           </w:tcPr>
           <w:p>
             <w:r>
-              <w:t>Pauze aftrek van werktijden (30 minutes)</w:t>
+              <w:t>Pauze aftrek van werktijden (30 minutes</w:t>
+            </w:r>
+            <w:r>
+              <w:t xml:space="preserve"> - eigentijd</w:t>
+            </w:r>
+            <w:r>
+              <w:t>)</w:t>
+            </w:r>
+            <w:r>
+              <w:t xml:space="preserve"> en weergaven van 2x 15 minuten pauze (JG tijd)</w:t>
             </w:r>
           </w:p>
         </w:tc>
@@ -2322,7 +2436,7 @@
           </w:tcPr>
           <w:p>
             <w:r>
-              <w:t>Tijden moeten op ge slagen worden; Hoeveel iemand gewerkt heeft die dag.</w:t>
+              <w:t>Tijden moeten op geslagen worden; Hoeveel iemand gewerkt heeft die dag.</w:t>
             </w:r>
           </w:p>
         </w:tc>
@@ -2338,6 +2452,36 @@
           <w:p>
             <w:r>
               <w:t>Stagairs en werknemers moeten beschikbaarheid aangeven</w:t>
+            </w:r>
+          </w:p>
+        </w:tc>
+      </w:tr>
+      <w:tr>
+        <w:trPr>
+          <w:cnfStyle w:val="000000010000" w:firstRow="0" w:lastRow="0" w:firstColumn="0" w:lastColumn="0" w:oddVBand="0" w:evenVBand="0" w:oddHBand="0" w:evenHBand="1" w:firstRowFirstColumn="0" w:firstRowLastColumn="0" w:lastRowFirstColumn="0" w:lastRowLastColumn="0"/>
+        </w:trPr>
+        <w:tc>
+          <w:tcPr>
+            <w:tcW w:w="9062" w:type="dxa"/>
+          </w:tcPr>
+          <w:p>
+            <w:r>
+              <w:t>Functionaliteiten om te voldoen aan de AVG wetgeving en een bepaald level van fraude ongevoeligheid. Denk hierbij ook aan het frauderen gewerkte uren.</w:t>
+            </w:r>
+          </w:p>
+        </w:tc>
+      </w:tr>
+      <w:tr>
+        <w:trPr>
+          <w:cnfStyle w:val="000000100000" w:firstRow="0" w:lastRow="0" w:firstColumn="0" w:lastColumn="0" w:oddVBand="0" w:evenVBand="0" w:oddHBand="1" w:evenHBand="0" w:firstRowFirstColumn="0" w:firstRowLastColumn="0" w:lastRowFirstColumn="0" w:lastRowLastColumn="0"/>
+        </w:trPr>
+        <w:tc>
+          <w:tcPr>
+            <w:tcW w:w="9062" w:type="dxa"/>
+          </w:tcPr>
+          <w:p>
+            <w:r>
+              <w:t>Nul uren contractanten moeten beschikbaarheid aangeven door middel van tijden dicht te zetten.</w:t>
             </w:r>
           </w:p>
         </w:tc>
@@ -2367,11 +2511,19 @@
                 <w:b w:val="0"/>
               </w:rPr>
             </w:pPr>
+            <w:proofErr w:type="spellStart"/>
             <w:r>
               <w:rPr>
                 <w:b w:val="0"/>
               </w:rPr>
-              <w:t>Should have</w:t>
+              <w:t>Should</w:t>
+            </w:r>
+            <w:proofErr w:type="spellEnd"/>
+            <w:r>
+              <w:rPr>
+                <w:b w:val="0"/>
+              </w:rPr>
+              <w:t xml:space="preserve"> have</w:t>
             </w:r>
           </w:p>
         </w:tc>
@@ -2401,7 +2553,42 @@
           </w:tcPr>
           <w:p>
             <w:r>
-              <w:t>Verschil tussen rechten van accounts.</w:t>
+              <w:t>Verschil tussen rechten van accounts</w:t>
+            </w:r>
+          </w:p>
+        </w:tc>
+      </w:tr>
+      <w:tr>
+        <w:trPr>
+          <w:cnfStyle w:val="000000100000" w:firstRow="0" w:lastRow="0" w:firstColumn="0" w:lastColumn="0" w:oddVBand="0" w:evenVBand="0" w:oddHBand="1" w:evenHBand="0" w:firstRowFirstColumn="0" w:firstRowLastColumn="0" w:lastRowFirstColumn="0" w:lastRowLastColumn="0"/>
+        </w:trPr>
+        <w:tc>
+          <w:tcPr>
+            <w:tcW w:w="9062" w:type="dxa"/>
+          </w:tcPr>
+          <w:p>
+            <w:r>
+              <w:t xml:space="preserve">Handleiding voor gebruikers en </w:t>
+            </w:r>
+            <w:proofErr w:type="spellStart"/>
+            <w:r>
+              <w:t>admins</w:t>
+            </w:r>
+            <w:proofErr w:type="spellEnd"/>
+          </w:p>
+        </w:tc>
+      </w:tr>
+      <w:tr>
+        <w:trPr>
+          <w:cnfStyle w:val="000000010000" w:firstRow="0" w:lastRow="0" w:firstColumn="0" w:lastColumn="0" w:oddVBand="0" w:evenVBand="0" w:oddHBand="0" w:evenHBand="1" w:firstRowFirstColumn="0" w:firstRowLastColumn="0" w:lastRowFirstColumn="0" w:lastRowLastColumn="0"/>
+        </w:trPr>
+        <w:tc>
+          <w:tcPr>
+            <w:tcW w:w="9062" w:type="dxa"/>
+          </w:tcPr>
+          <w:p>
+            <w:r>
+              <w:t>Uitleg van de programmeercode wanneer er een upgrade gewenst is</w:t>
             </w:r>
           </w:p>
         </w:tc>
@@ -2431,11 +2618,19 @@
                 <w:b w:val="0"/>
               </w:rPr>
             </w:pPr>
+            <w:proofErr w:type="spellStart"/>
             <w:r>
               <w:rPr>
                 <w:b w:val="0"/>
               </w:rPr>
-              <w:t>Could have</w:t>
+              <w:t>Could</w:t>
+            </w:r>
+            <w:proofErr w:type="spellEnd"/>
+            <w:r>
+              <w:rPr>
+                <w:b w:val="0"/>
+              </w:rPr>
+              <w:t xml:space="preserve"> have</w:t>
             </w:r>
           </w:p>
         </w:tc>
@@ -2450,8 +2645,13 @@
           </w:tcPr>
           <w:p>
             <w:r>
-              <w:t>Profiel customisation</w:t>
-            </w:r>
+              <w:t xml:space="preserve">Profiel </w:t>
+            </w:r>
+            <w:proofErr w:type="spellStart"/>
+            <w:r>
+              <w:t>customisation</w:t>
+            </w:r>
+            <w:proofErr w:type="spellEnd"/>
           </w:p>
         </w:tc>
       </w:tr>
@@ -2463,11 +2663,7 @@
           <w:tcPr>
             <w:tcW w:w="9062" w:type="dxa"/>
           </w:tcPr>
-          <w:p>
-            <w:r>
-              <w:t>Chat tussen werknemers</w:t>
-            </w:r>
-          </w:p>
+          <w:p/>
         </w:tc>
       </w:tr>
     </w:tbl>
@@ -2495,11 +2691,33 @@
                 <w:b w:val="0"/>
               </w:rPr>
             </w:pPr>
+            <w:proofErr w:type="spellStart"/>
             <w:r>
               <w:rPr>
                 <w:b w:val="0"/>
               </w:rPr>
-              <w:t>Won’t have (now)</w:t>
+              <w:t>Won’t</w:t>
+            </w:r>
+            <w:proofErr w:type="spellEnd"/>
+            <w:r>
+              <w:rPr>
+                <w:b w:val="0"/>
+              </w:rPr>
+              <w:t xml:space="preserve"> have (</w:t>
+            </w:r>
+            <w:proofErr w:type="spellStart"/>
+            <w:r>
+              <w:rPr>
+                <w:b w:val="0"/>
+              </w:rPr>
+              <w:t>now</w:t>
+            </w:r>
+            <w:proofErr w:type="spellEnd"/>
+            <w:r>
+              <w:rPr>
+                <w:b w:val="0"/>
+              </w:rPr>
+              <w:t>)</w:t>
             </w:r>
           </w:p>
         </w:tc>
@@ -2532,11 +2750,11 @@
       </w:tr>
     </w:tbl>
     <w:p/>
+    <w:bookmarkStart w:id="11" w:name="_Toc25178454"/>
     <w:p>
       <w:pPr>
         <w:pStyle w:val="Heading2"/>
       </w:pPr>
-      <w:bookmarkStart w:id="11" w:name="_Toc25178454"/>
       <w:r>
         <w:rPr>
           <w:noProof/>
@@ -2697,7 +2915,7 @@
           </mc:Fallback>
         </mc:AlternateContent>
       </w:r>
-      <w:hyperlink r:id="rId16" w:anchor="h.p_fEN8oYx9j33C" w:history="1">
+      <w:hyperlink r:id="rId15" w:anchor="h.p_fEN8oYx9j33C" w:history="1">
         <w:r>
           <w:rPr>
             <w:rStyle w:val="Hyperlink"/>
@@ -2727,16 +2945,15 @@
         <w:t xml:space="preserve">Uitleg van het systeem aan de werknemers. </w:t>
       </w:r>
     </w:p>
+    <w:bookmarkStart w:id="12" w:name="_Toc25178455"/>
     <w:p>
       <w:pPr>
         <w:pStyle w:val="Heading2"/>
       </w:pPr>
-      <w:bookmarkStart w:id="12" w:name="_Toc25178455"/>
       <w:r>
         <w:rPr>
           <w:noProof/>
         </w:rPr>
-        <w:lastRenderedPageBreak/>
         <mc:AlternateContent>
           <mc:Choice Requires="wps">
             <w:drawing>
@@ -2876,7 +3093,7 @@
       <w:r>
         <w:t xml:space="preserve"> </w:t>
       </w:r>
-      <w:hyperlink r:id="rId17" w:anchor="h.p_-9Rme4qetyiJ" w:history="1">
+      <w:hyperlink r:id="rId16" w:anchor="h.p_-9Rme4qetyiJ" w:history="1">
         <w:r>
           <w:rPr>
             <w:rStyle w:val="Hyperlink"/>
@@ -2894,7 +3111,15 @@
         <w:t>Website op een websitehosting service</w:t>
       </w:r>
       <w:r>
-        <w:t xml:space="preserve"> of localhost op een statische laptop</w:t>
+        <w:t xml:space="preserve"> of </w:t>
+      </w:r>
+      <w:proofErr w:type="spellStart"/>
+      <w:r>
+        <w:t>localhost</w:t>
+      </w:r>
+      <w:proofErr w:type="spellEnd"/>
+      <w:r>
+        <w:t xml:space="preserve"> op een statische laptop</w:t>
       </w:r>
       <w:r>
         <w:t>.</w:t>
@@ -2910,7 +3135,7 @@
       <w:pPr>
         <w:pStyle w:val="Heading1"/>
       </w:pPr>
-      <w:hyperlink r:id="rId18" w:anchor="h.p_B7VnvpcuT4K2" w:history="1">
+      <w:hyperlink r:id="rId17" w:anchor="h.p_B7VnvpcuT4K2" w:history="1">
         <w:bookmarkStart w:id="13" w:name="_Toc25178456"/>
         <w:r>
           <w:rPr>
@@ -3056,7 +3281,6 @@
         <w:rPr>
           <w:rFonts w:ascii="Arial" w:hAnsi="Arial" w:cs="Arial"/>
           <w:vanish/>
-          <w:lang/>
         </w:rPr>
       </w:pPr>
       <w:r>
@@ -3111,20 +3335,12 @@
         <w:rPr>
           <w:vanish/>
         </w:rPr>
-        <w:t xml:space="preserve"> </w:t>
-      </w:r>
-      <w:r>
-        <w:rPr>
-          <w:vanish/>
-          <w:lang/>
-        </w:rPr>
-        <w:t>(</w:t>
+        <w:t xml:space="preserve"> (</w:t>
       </w:r>
       <w:r>
         <w:rPr>
           <w:rFonts w:ascii="Arial" w:hAnsi="Arial" w:cs="Arial"/>
           <w:vanish/>
-          <w:lang/>
         </w:rPr>
         <w:t>◄ laatste wijzigingsdatum invullen)</w:t>
       </w:r>
@@ -3845,7 +4061,6 @@
                 <w:b w:val="0"/>
                 <w:bCs w:val="0"/>
                 <w:vanish/>
-                <w:lang/>
               </w:rPr>
             </w:pPr>
             <w:r>
@@ -3853,7 +4068,6 @@
                 <w:b w:val="0"/>
                 <w:bCs w:val="0"/>
                 <w:vanish/>
-                <w:lang/>
               </w:rPr>
               <w:t>2019-10-25</w:t>
             </w:r>
@@ -3874,13 +4088,11 @@
               <w:cnfStyle w:val="000000000000" w:firstRow="0" w:lastRow="0" w:firstColumn="0" w:lastColumn="0" w:oddVBand="0" w:evenVBand="0" w:oddHBand="0" w:evenHBand="0" w:firstRowFirstColumn="0" w:firstRowLastColumn="0" w:lastRowFirstColumn="0" w:lastRowLastColumn="0"/>
               <w:rPr>
                 <w:vanish/>
-                <w:lang/>
               </w:rPr>
             </w:pPr>
             <w:r>
               <w:rPr>
                 <w:vanish/>
-                <w:lang/>
               </w:rPr>
               <w:t>0.6</w:t>
             </w:r>
@@ -3900,13 +4112,11 @@
               <w:cnfStyle w:val="000000000000" w:firstRow="0" w:lastRow="0" w:firstColumn="0" w:lastColumn="0" w:oddVBand="0" w:evenVBand="0" w:oddHBand="0" w:evenHBand="0" w:firstRowFirstColumn="0" w:firstRowLastColumn="0" w:lastRowFirstColumn="0" w:lastRowLastColumn="0"/>
               <w:rPr>
                 <w:vanish/>
-                <w:lang/>
               </w:rPr>
             </w:pPr>
             <w:r>
               <w:rPr>
                 <w:vanish/>
-                <w:lang/>
               </w:rPr>
               <w:t>Lorenz</w:t>
             </w:r>
@@ -3925,13 +4135,11 @@
               <w:cnfStyle w:val="000000000000" w:firstRow="0" w:lastRow="0" w:firstColumn="0" w:lastColumn="0" w:oddVBand="0" w:evenVBand="0" w:oddHBand="0" w:evenHBand="0" w:firstRowFirstColumn="0" w:firstRowLastColumn="0" w:lastRowFirstColumn="0" w:lastRowLastColumn="0"/>
               <w:rPr>
                 <w:vanish/>
-                <w:lang/>
               </w:rPr>
             </w:pPr>
             <w:r>
               <w:rPr>
                 <w:vanish/>
-                <w:lang/>
               </w:rPr>
               <w:t>Ook links naar algemene sjabloon onderdelen toegevoegd</w:t>
             </w:r>
@@ -3946,10 +4154,10 @@
       </w:pPr>
     </w:p>
     <w:sectPr>
-      <w:headerReference w:type="default" r:id="rId19"/>
-      <w:footerReference w:type="even" r:id="rId20"/>
-      <w:footerReference w:type="default" r:id="rId21"/>
-      <w:footerReference w:type="first" r:id="rId22"/>
+      <w:headerReference w:type="default" r:id="rId18"/>
+      <w:footerReference w:type="even" r:id="rId19"/>
+      <w:footerReference w:type="default" r:id="rId20"/>
+      <w:footerReference w:type="first" r:id="rId21"/>
       <w:pgSz w:w="11906" w:h="16838"/>
       <w:pgMar w:top="1417" w:right="1417" w:bottom="1417" w:left="1417" w:header="708" w:footer="708" w:gutter="0"/>
       <w:cols w:space="708"/>
@@ -4121,6 +4329,7 @@
                                 <w:docPart w:val="AA13BCE212B444EA81CA86344FDD4B8A"/>
                               </w:placeholder>
                             </w:sdtPr>
+                            <w:sdtEndPr/>
                             <w:sdtContent>
                               <w:r>
                                 <w:rPr>
@@ -4395,6 +4604,7 @@
         </w:placeholder>
         <w:text/>
       </w:sdtPr>
+      <w:sdtEndPr/>
       <w:sdtContent>
         <w:r>
           <w:t>1.0</w:t>
@@ -4555,10 +4765,8 @@
                               <w:alias w:val="SjabloonVersie"/>
                               <w:tag w:val="SjabloonVersie"/>
                               <w:id w:val="-719434791"/>
-                              <w:placeholder>
-                                <w:docPart w:val="2826066144D54E669D066BC2BAB34182"/>
-                              </w:placeholder>
                             </w:sdtPr>
+                            <w:sdtEndPr/>
                             <w:sdtContent>
                               <w:r>
                                 <w:rPr>
@@ -4760,12 +4968,28 @@
         </mc:Fallback>
       </mc:AlternateContent>
     </w:r>
+    <w:proofErr w:type="spellStart"/>
     <w:r>
       <w:rPr>
         <w:lang w:val="en-US"/>
       </w:rPr>
-      <w:t>Programma van eisen</w:t>
+      <w:t>Programma</w:t>
     </w:r>
+    <w:proofErr w:type="spellEnd"/>
+    <w:r>
+      <w:rPr>
+        <w:lang w:val="en-US"/>
+      </w:rPr>
+      <w:t xml:space="preserve"> van </w:t>
+    </w:r>
+    <w:proofErr w:type="spellStart"/>
+    <w:r>
+      <w:rPr>
+        <w:lang w:val="en-US"/>
+      </w:rPr>
+      <w:t>eisen</w:t>
+    </w:r>
+    <w:proofErr w:type="spellEnd"/>
     <w:r>
       <w:rPr>
         <w:lang w:val="en-US"/>
@@ -4794,6 +5018,7 @@
         </w:placeholder>
         <w:text/>
       </w:sdtPr>
+      <w:sdtEndPr/>
       <w:sdtContent>
         <w:r>
           <w:t>1.0</w:t>
@@ -4986,10 +5211,8 @@
                               <w:alias w:val="SjabloonVersie"/>
                               <w:tag w:val="SjabloonVersie"/>
                               <w:id w:val="623502501"/>
-                              <w:placeholder>
-                                <w:docPart w:val="95F05CBC6C70457194B5D1370DAE9F2D"/>
-                              </w:placeholder>
                             </w:sdtPr>
+                            <w:sdtEndPr/>
                             <w:sdtContent>
                               <w:r>
                                 <w:rPr>
@@ -5242,6 +5465,7 @@
         </w:placeholder>
         <w:text/>
       </w:sdtPr>
+      <w:sdtEndPr/>
       <w:sdtContent>
         <w:r>
           <w:t>BPV</w:t>
@@ -5285,6 +5509,7 @@
         </w:placeholder>
         <w:text/>
       </w:sdtPr>
+      <w:sdtEndPr/>
       <w:sdtContent>
         <w:r>
           <w:t>Robert Polman, Barend Noordhoff, Jan-Willem Wiltingh</w:t>
@@ -7107,7 +7332,9 @@
   <w:rsids>
     <w:rsidRoot w:val="00426F40"/>
     <w:rsid w:val="00426F40"/>
+    <w:rsid w:val="004565AA"/>
     <w:rsid w:val="004678E3"/>
+    <w:rsid w:val="008A1C2F"/>
     <w:rsid w:val="00D37A41"/>
     <w:rsid w:val="00DC4EE2"/>
   </w:rsids>
@@ -7590,26 +7817,6 @@
     <w:name w:val="F8CA6A578660472F83F8CEE84BD1B213"/>
     <w:rsid w:val="004678E3"/>
   </w:style>
-  <w:style w:type="paragraph" w:customStyle="1" w:styleId="AFE5107E574C43C0888FDB76B45ECA44">
-    <w:name w:val="AFE5107E574C43C0888FDB76B45ECA44"/>
-    <w:rsid w:val="00426F40"/>
-  </w:style>
-  <w:style w:type="paragraph" w:customStyle="1" w:styleId="7182A72A78054D478749CFB17BECF203">
-    <w:name w:val="7182A72A78054D478749CFB17BECF203"/>
-    <w:rsid w:val="00426F40"/>
-  </w:style>
-  <w:style w:type="paragraph" w:customStyle="1" w:styleId="9DF5C268F3EC46BEB99A02E7D17AB19A">
-    <w:name w:val="9DF5C268F3EC46BEB99A02E7D17AB19A"/>
-    <w:rsid w:val="00426F40"/>
-  </w:style>
-  <w:style w:type="paragraph" w:customStyle="1" w:styleId="E5DBBA6143334E7CA72A467AF8E67D31">
-    <w:name w:val="E5DBBA6143334E7CA72A467AF8E67D31"/>
-    <w:rsid w:val="00426F40"/>
-  </w:style>
-  <w:style w:type="paragraph" w:customStyle="1" w:styleId="9F39DC179D0B407AB4EE0983E3CC63DB">
-    <w:name w:val="9F39DC179D0B407AB4EE0983E3CC63DB"/>
-    <w:rsid w:val="00426F40"/>
-  </w:style>
   <w:style w:type="paragraph" w:customStyle="1" w:styleId="4CCCDCDC5035440F891C17F394F7B050">
     <w:name w:val="4CCCDCDC5035440F891C17F394F7B050"/>
     <w:rsid w:val="004678E3"/>
@@ -7628,14 +7835,6 @@
   </w:style>
   <w:style w:type="paragraph" w:customStyle="1" w:styleId="AA13BCE212B444EA81CA86344FDD4B8A">
     <w:name w:val="AA13BCE212B444EA81CA86344FDD4B8A"/>
-    <w:rsid w:val="004678E3"/>
-  </w:style>
-  <w:style w:type="paragraph" w:customStyle="1" w:styleId="2826066144D54E669D066BC2BAB34182">
-    <w:name w:val="2826066144D54E669D066BC2BAB34182"/>
-    <w:rsid w:val="004678E3"/>
-  </w:style>
-  <w:style w:type="paragraph" w:customStyle="1" w:styleId="95F05CBC6C70457194B5D1370DAE9F2D">
-    <w:name w:val="95F05CBC6C70457194B5D1370DAE9F2D"/>
     <w:rsid w:val="004678E3"/>
   </w:style>
 </w:styles>
@@ -7910,12 +8109,7 @@
 </file>
 
 <file path=customXml/item1.xml><?xml version="1.0" encoding="utf-8"?>
-<?mso-contentType ?>
-<FormTemplates xmlns="http://schemas.microsoft.com/sharepoint/v3/contenttype/forms">
-  <Display>DocumentLibraryForm</Display>
-  <Edit>DocumentLibraryForm</Edit>
-  <New>DocumentLibraryForm</New>
-</FormTemplates>
+<b:Sources xmlns:b="http://schemas.openxmlformats.org/officeDocument/2006/bibliography" xmlns="http://schemas.openxmlformats.org/officeDocument/2006/bibliography" SelectedStyle="\APASixthEditionOfficeOnline.xsl" StyleName="APA" Version="6"/>
 </file>
 
 <file path=customXml/item2.xml><?xml version="1.0" encoding="utf-8"?>
@@ -7925,7 +8119,12 @@
 </file>
 
 <file path=customXml/item3.xml><?xml version="1.0" encoding="utf-8"?>
-<b:Sources xmlns:b="http://schemas.openxmlformats.org/officeDocument/2006/bibliography" xmlns="http://schemas.openxmlformats.org/officeDocument/2006/bibliography" SelectedStyle="\APASixthEditionOfficeOnline.xsl" StyleName="APA" Version="6"/>
+<?mso-contentType ?>
+<FormTemplates xmlns="http://schemas.microsoft.com/sharepoint/v3/contenttype/forms">
+  <Display>DocumentLibraryForm</Display>
+  <Edit>DocumentLibraryForm</Edit>
+  <New>DocumentLibraryForm</New>
+</FormTemplates>
 </file>
 
 <file path=customXml/item4.xml><?xml version="1.0" encoding="utf-8"?>
@@ -8120,9 +8319,9 @@
 </file>
 
 <file path=customXml/itemProps1.xml><?xml version="1.0" encoding="utf-8"?>
-<ds:datastoreItem xmlns:ds="http://schemas.openxmlformats.org/officeDocument/2006/customXml" ds:itemID="{0A40A84B-351E-4840-98F4-E589742AB4BD}">
+<ds:datastoreItem xmlns:ds="http://schemas.openxmlformats.org/officeDocument/2006/customXml" ds:itemID="{5BA202B1-E289-4D1D-96F1-713188931543}">
   <ds:schemaRefs>
-    <ds:schemaRef ds:uri="http://schemas.microsoft.com/sharepoint/v3/contenttype/forms"/>
+    <ds:schemaRef ds:uri="http://schemas.openxmlformats.org/officeDocument/2006/bibliography"/>
   </ds:schemaRefs>
 </ds:datastoreItem>
 </file>
@@ -8137,9 +8336,9 @@
 </file>
 
 <file path=customXml/itemProps3.xml><?xml version="1.0" encoding="utf-8"?>
-<ds:datastoreItem xmlns:ds="http://schemas.openxmlformats.org/officeDocument/2006/customXml" ds:itemID="{5BA202B1-E289-4D1D-96F1-713188931543}">
+<ds:datastoreItem xmlns:ds="http://schemas.openxmlformats.org/officeDocument/2006/customXml" ds:itemID="{0A40A84B-351E-4840-98F4-E589742AB4BD}">
   <ds:schemaRefs>
-    <ds:schemaRef ds:uri="http://schemas.openxmlformats.org/officeDocument/2006/bibliography"/>
+    <ds:schemaRef ds:uri="http://schemas.microsoft.com/sharepoint/v3/contenttype/forms"/>
   </ds:schemaRefs>
 </ds:datastoreItem>
 </file>

</xml_diff>